<commit_message>
Inheritance - Exercise, two problems solved
</commit_message>
<xml_diff>
--- a/C# OOP/Inheritance-Exercise/01. CSharp-OOP-Inheritance-Exercise.docx
+++ b/C# OOP/Inheritance-Exercise/01. CSharp-OOP-Inheritance-Exercise.docx
@@ -1,6 +1,6 @@
 
 <file path=word/document.xml><?xml version="1.0" encoding="utf-8"?>
-<w:document xmlns:wpc="http://schemas.microsoft.com/office/word/2010/wordprocessingCanvas" xmlns:cx="http://schemas.microsoft.com/office/drawing/2014/chartex" xmlns:cx1="http://schemas.microsoft.com/office/drawing/2015/9/8/chartex" xmlns:cx2="http://schemas.microsoft.com/office/drawing/2015/10/21/chartex" xmlns:cx3="http://schemas.microsoft.com/office/drawing/2016/5/9/chartex" xmlns:cx4="http://schemas.microsoft.com/office/drawing/2016/5/10/chartex" xmlns:cx5="http://schemas.microsoft.com/office/drawing/2016/5/11/chartex" xmlns:cx6="http://schemas.microsoft.com/office/drawing/2016/5/12/chartex" xmlns:cx7="http://schemas.microsoft.com/office/drawing/2016/5/13/chartex" xmlns:cx8="http://schemas.microsoft.com/office/drawing/2016/5/14/chartex" xmlns:mc="http://schemas.openxmlformats.org/markup-compatibility/2006" xmlns:aink="http://schemas.microsoft.com/office/drawing/2016/ink" xmlns:am3d="http://schemas.microsoft.com/office/drawing/2017/model3d" xmlns:o="urn:schemas-microsoft-com:office:office" xmlns:r="http://schemas.openxmlformats.org/officeDocument/2006/relationships" xmlns:m="http://schemas.openxmlformats.org/officeDocument/2006/math" xmlns:v="urn:schemas-microsoft-com:vml" xmlns:wp14="http://schemas.microsoft.com/office/word/2010/wordprocessingDrawing" xmlns:wp="http://schemas.openxmlformats.org/drawingml/2006/wordprocessingDrawing" xmlns:w10="urn:schemas-microsoft-com:office:word" xmlns:w="http://schemas.openxmlformats.org/wordprocessingml/2006/main" xmlns:w14="http://schemas.microsoft.com/office/word/2010/wordml" xmlns:w15="http://schemas.microsoft.com/office/word/2012/wordml" xmlns:w16cid="http://schemas.microsoft.com/office/word/2016/wordml/cid" xmlns:w16se="http://schemas.microsoft.com/office/word/2015/wordml/symex" xmlns:wpg="http://schemas.microsoft.com/office/word/2010/wordprocessingGroup" xmlns:wpi="http://schemas.microsoft.com/office/word/2010/wordprocessingInk" xmlns:wne="http://schemas.microsoft.com/office/word/2006/wordml" xmlns:wps="http://schemas.microsoft.com/office/word/2010/wordprocessingShape" mc:Ignorable="w14 w15 w16se w16cid wp14">
+<w:document xmlns:wpc="http://schemas.microsoft.com/office/word/2010/wordprocessingCanvas" xmlns:cx="http://schemas.microsoft.com/office/drawing/2014/chartex" xmlns:mc="http://schemas.openxmlformats.org/markup-compatibility/2006" xmlns:o="urn:schemas-microsoft-com:office:office" xmlns:r="http://schemas.openxmlformats.org/officeDocument/2006/relationships" xmlns:m="http://schemas.openxmlformats.org/officeDocument/2006/math" xmlns:v="urn:schemas-microsoft-com:vml" xmlns:wp14="http://schemas.microsoft.com/office/word/2010/wordprocessingDrawing" xmlns:wp="http://schemas.openxmlformats.org/drawingml/2006/wordprocessingDrawing" xmlns:w10="urn:schemas-microsoft-com:office:word" xmlns:w="http://schemas.openxmlformats.org/wordprocessingml/2006/main" xmlns:w14="http://schemas.microsoft.com/office/word/2010/wordml" xmlns:w15="http://schemas.microsoft.com/office/word/2012/wordml" xmlns:w16se="http://schemas.microsoft.com/office/word/2015/wordml/symex" xmlns:wpg="http://schemas.microsoft.com/office/word/2010/wordprocessingGroup" xmlns:wpi="http://schemas.microsoft.com/office/word/2010/wordprocessingInk" xmlns:wne="http://schemas.microsoft.com/office/word/2006/wordml" xmlns:wps="http://schemas.microsoft.com/office/word/2010/wordprocessingShape" mc:Ignorable="w14 w15 w16se wp14">
   <w:body>
     <w:p>
       <w:pPr>
@@ -11,8 +11,6 @@
           <w:lang w:val="bg-BG"/>
         </w:rPr>
       </w:pPr>
-      <w:bookmarkStart w:id="0" w:name="_GoBack"/>
-      <w:bookmarkEnd w:id="0"/>
       <w:r>
         <w:rPr>
           <w:noProof/>
@@ -417,8 +415,8 @@
                 <w:lang w:val="bg-BG"/>
               </w:rPr>
             </w:pPr>
-            <w:bookmarkStart w:id="1" w:name="OLE_LINK1"/>
-            <w:bookmarkStart w:id="2" w:name="OLE_LINK2"/>
+            <w:bookmarkStart w:id="0" w:name="OLE_LINK1"/>
+            <w:bookmarkStart w:id="1" w:name="OLE_LINK2"/>
             <w:r>
               <w:rPr>
                 <w:rFonts w:ascii="Consolas" w:hAnsi="Consolas" w:cs="Consolas"/>
@@ -853,8 +851,8 @@
               </w:rPr>
               <w:t>}</w:t>
             </w:r>
+            <w:bookmarkEnd w:id="0"/>
             <w:bookmarkEnd w:id="1"/>
-            <w:bookmarkEnd w:id="2"/>
           </w:p>
         </w:tc>
       </w:tr>
@@ -2155,8 +2153,8 @@
               </w:rPr>
               <w:t xml:space="preserve">    </w:t>
             </w:r>
-            <w:bookmarkStart w:id="3" w:name="OLE_LINK7"/>
-            <w:bookmarkStart w:id="4" w:name="OLE_LINK8"/>
+            <w:bookmarkStart w:id="2" w:name="OLE_LINK7"/>
+            <w:bookmarkStart w:id="3" w:name="OLE_LINK8"/>
             <w:r>
               <w:rPr>
                 <w:rFonts w:ascii="Consolas" w:hAnsi="Consolas" w:cs="Consolas"/>
@@ -2477,8 +2475,8 @@
               <w:t xml:space="preserve"> stringBuilder.ToString();</w:t>
             </w:r>
           </w:p>
+          <w:bookmarkEnd w:id="2"/>
           <w:bookmarkEnd w:id="3"/>
-          <w:bookmarkEnd w:id="4"/>
           <w:p>
             <w:pPr>
               <w:shd w:val="clear" w:color="auto" w:fill="FFFFFF"/>
@@ -4904,16 +4902,21 @@
       <w:pPr>
         <w:jc w:val="both"/>
         <w:rPr>
+          <w:highlight w:val="yellow"/>
           <w:lang w:val="bg-BG"/>
         </w:rPr>
       </w:pPr>
       <w:r>
         <w:rPr>
           <w:noProof/>
+          <w:highlight w:val="yellow"/>
         </w:rPr>
         <w:t>NOTE</w:t>
       </w:r>
       <w:r>
+        <w:rPr>
+          <w:highlight w:val="yellow"/>
+        </w:rPr>
         <w:t xml:space="preserve">: You need a public class </w:t>
       </w:r>
       <w:r>
@@ -4921,10 +4924,14 @@
           <w:rFonts w:ascii="Consolas" w:hAnsi="Consolas"/>
           <w:b/>
           <w:noProof/>
+          <w:highlight w:val="yellow"/>
         </w:rPr>
         <w:t>StartUp</w:t>
       </w:r>
       <w:r>
+        <w:rPr>
+          <w:highlight w:val="yellow"/>
+        </w:rPr>
         <w:t xml:space="preserve">. Create a </w:t>
       </w:r>
       <w:r>
@@ -4932,16 +4939,21 @@
           <w:rFonts w:ascii="Consolas" w:hAnsi="Consolas"/>
           <w:b/>
           <w:noProof/>
+          <w:highlight w:val="yellow"/>
         </w:rPr>
         <w:t>Restaurant</w:t>
       </w:r>
       <w:r>
         <w:rPr>
           <w:noProof/>
+          <w:highlight w:val="yellow"/>
         </w:rPr>
         <w:t xml:space="preserve"> </w:t>
       </w:r>
       <w:r>
+        <w:rPr>
+          <w:highlight w:val="yellow"/>
+        </w:rPr>
         <w:t>project with the following classes and hierarchy:</w:t>
       </w:r>
     </w:p>
@@ -4949,10 +4961,14 @@
       <w:pPr>
         <w:jc w:val="both"/>
         <w:rPr>
+          <w:highlight w:val="yellow"/>
           <w:lang w:val="bg-BG"/>
         </w:rPr>
       </w:pPr>
       <w:r>
+        <w:rPr>
+          <w:highlight w:val="yellow"/>
+        </w:rPr>
         <w:t xml:space="preserve">There are </w:t>
       </w:r>
       <w:r>
@@ -4960,16 +4976,21 @@
           <w:rFonts w:ascii="Consolas" w:hAnsi="Consolas"/>
           <w:b/>
           <w:noProof/>
+          <w:highlight w:val="yellow"/>
         </w:rPr>
         <w:t>Food</w:t>
       </w:r>
       <w:r>
         <w:rPr>
           <w:noProof/>
+          <w:highlight w:val="yellow"/>
         </w:rPr>
         <w:t xml:space="preserve"> </w:t>
       </w:r>
       <w:r>
+        <w:rPr>
+          <w:highlight w:val="yellow"/>
+        </w:rPr>
         <w:t xml:space="preserve">and </w:t>
       </w:r>
       <w:r>
@@ -4977,16 +4998,21 @@
           <w:rFonts w:ascii="Consolas" w:hAnsi="Consolas"/>
           <w:b/>
           <w:noProof/>
+          <w:highlight w:val="yellow"/>
         </w:rPr>
         <w:t>Beverages</w:t>
       </w:r>
       <w:r>
         <w:rPr>
           <w:noProof/>
+          <w:highlight w:val="yellow"/>
         </w:rPr>
         <w:t xml:space="preserve"> </w:t>
       </w:r>
       <w:r>
+        <w:rPr>
+          <w:highlight w:val="yellow"/>
+        </w:rPr>
         <w:t xml:space="preserve">in the restaurant and they are all products. </w:t>
       </w:r>
     </w:p>
@@ -4994,10 +5020,14 @@
       <w:pPr>
         <w:jc w:val="both"/>
         <w:rPr>
+          <w:highlight w:val="yellow"/>
           <w:lang w:val="bg-BG"/>
         </w:rPr>
       </w:pPr>
       <w:r>
+        <w:rPr>
+          <w:highlight w:val="yellow"/>
+        </w:rPr>
         <w:t xml:space="preserve">The </w:t>
       </w:r>
       <w:r>
@@ -5005,16 +5035,21 @@
           <w:rFonts w:ascii="Consolas" w:hAnsi="Consolas"/>
           <w:b/>
           <w:noProof/>
+          <w:highlight w:val="yellow"/>
         </w:rPr>
         <w:t>Product</w:t>
       </w:r>
       <w:r>
         <w:rPr>
           <w:noProof/>
+          <w:highlight w:val="yellow"/>
         </w:rPr>
         <w:t xml:space="preserve"> </w:t>
       </w:r>
       <w:r>
+        <w:rPr>
+          <w:highlight w:val="yellow"/>
+        </w:rPr>
         <w:t>class must have the following members:</w:t>
       </w:r>
     </w:p>
@@ -5029,10 +5064,14 @@
         <w:rPr>
           <w:b/>
           <w:sz w:val="28"/>
+          <w:highlight w:val="yellow"/>
           <w:lang w:val="bg-BG"/>
         </w:rPr>
       </w:pPr>
       <w:r>
+        <w:rPr>
+          <w:highlight w:val="yellow"/>
+        </w:rPr>
         <w:t xml:space="preserve">A constructor with the following parameters: </w:t>
       </w:r>
       <w:r>
@@ -5041,6 +5080,7 @@
           <w:b/>
           <w:noProof/>
           <w:szCs w:val="19"/>
+          <w:highlight w:val="yellow"/>
         </w:rPr>
         <w:t>string</w:t>
       </w:r>
@@ -5051,6 +5091,7 @@
           <w:noProof/>
           <w:color w:val="000000"/>
           <w:szCs w:val="19"/>
+          <w:highlight w:val="yellow"/>
         </w:rPr>
         <w:t xml:space="preserve"> name, </w:t>
       </w:r>
@@ -5060,6 +5101,7 @@
           <w:b/>
           <w:noProof/>
           <w:szCs w:val="19"/>
+          <w:highlight w:val="yellow"/>
         </w:rPr>
         <w:t xml:space="preserve">decimal </w:t>
       </w:r>
@@ -5070,6 +5112,7 @@
           <w:noProof/>
           <w:color w:val="000000"/>
           <w:szCs w:val="19"/>
+          <w:highlight w:val="yellow"/>
         </w:rPr>
         <w:t>price</w:t>
       </w:r>
@@ -5085,6 +5128,7 @@
         <w:rPr>
           <w:b/>
           <w:sz w:val="28"/>
+          <w:highlight w:val="yellow"/>
           <w:lang w:val="bg-BG"/>
         </w:rPr>
       </w:pPr>
@@ -5095,6 +5139,7 @@
           <w:noProof/>
           <w:color w:val="000000"/>
           <w:szCs w:val="19"/>
+          <w:highlight w:val="yellow"/>
         </w:rPr>
         <w:t>Name – string</w:t>
       </w:r>
@@ -5110,6 +5155,7 @@
         <w:rPr>
           <w:b/>
           <w:sz w:val="28"/>
+          <w:highlight w:val="yellow"/>
           <w:lang w:val="bg-BG"/>
         </w:rPr>
       </w:pPr>
@@ -5120,6 +5166,7 @@
           <w:noProof/>
           <w:color w:val="000000"/>
           <w:szCs w:val="19"/>
+          <w:highlight w:val="yellow"/>
         </w:rPr>
         <w:t>Price – decimal</w:t>
       </w:r>
@@ -5128,6 +5175,7 @@
       <w:pPr>
         <w:jc w:val="both"/>
         <w:rPr>
+          <w:highlight w:val="yellow"/>
           <w:lang w:val="bg-BG"/>
         </w:rPr>
       </w:pPr>
@@ -5136,16 +5184,21 @@
           <w:rFonts w:ascii="Consolas" w:hAnsi="Consolas"/>
           <w:b/>
           <w:noProof/>
+          <w:highlight w:val="yellow"/>
         </w:rPr>
         <w:t>Beverage</w:t>
       </w:r>
       <w:r>
         <w:rPr>
           <w:noProof/>
+          <w:highlight w:val="yellow"/>
         </w:rPr>
         <w:t xml:space="preserve"> </w:t>
       </w:r>
       <w:r>
+        <w:rPr>
+          <w:highlight w:val="yellow"/>
+        </w:rPr>
         <w:t xml:space="preserve">and </w:t>
       </w:r>
       <w:r>
@@ -5153,16 +5206,21 @@
           <w:rFonts w:ascii="Consolas" w:hAnsi="Consolas"/>
           <w:b/>
           <w:noProof/>
+          <w:highlight w:val="yellow"/>
         </w:rPr>
         <w:t>Food</w:t>
       </w:r>
       <w:r>
         <w:rPr>
           <w:noProof/>
+          <w:highlight w:val="yellow"/>
         </w:rPr>
         <w:t xml:space="preserve"> </w:t>
       </w:r>
       <w:r>
+        <w:rPr>
+          <w:highlight w:val="yellow"/>
+        </w:rPr>
         <w:t xml:space="preserve">classes are products. </w:t>
       </w:r>
     </w:p>
@@ -5170,12 +5228,14 @@
       <w:pPr>
         <w:jc w:val="both"/>
         <w:rPr>
+          <w:highlight w:val="yellow"/>
           <w:lang w:val="bg-BG"/>
         </w:rPr>
       </w:pPr>
       <w:r>
         <w:rPr>
           <w:rFonts w:cstheme="minorHAnsi"/>
+          <w:highlight w:val="yellow"/>
         </w:rPr>
         <w:t xml:space="preserve">The </w:t>
       </w:r>
@@ -5184,6 +5244,7 @@
           <w:rFonts w:ascii="Consolas" w:hAnsi="Consolas"/>
           <w:b/>
           <w:noProof/>
+          <w:highlight w:val="yellow"/>
         </w:rPr>
         <w:t>Beverage</w:t>
       </w:r>
@@ -5191,12 +5252,14 @@
         <w:rPr>
           <w:rFonts w:cstheme="minorHAnsi"/>
           <w:noProof/>
+          <w:highlight w:val="yellow"/>
         </w:rPr>
         <w:t xml:space="preserve"> </w:t>
       </w:r>
       <w:r>
         <w:rPr>
           <w:rFonts w:cstheme="minorHAnsi"/>
+          <w:highlight w:val="yellow"/>
         </w:rPr>
         <w:t>class must have the following members:</w:t>
       </w:r>
@@ -5212,16 +5275,21 @@
         <w:rPr>
           <w:b/>
           <w:sz w:val="28"/>
+          <w:highlight w:val="yellow"/>
           <w:lang w:val="bg-BG"/>
         </w:rPr>
       </w:pPr>
       <w:r>
+        <w:rPr>
+          <w:highlight w:val="yellow"/>
+        </w:rPr>
         <w:lastRenderedPageBreak/>
         <w:t>A constructor with the following parameters</w:t>
       </w:r>
       <w:r>
         <w:rPr>
           <w:b/>
+          <w:highlight w:val="yellow"/>
         </w:rPr>
         <w:t xml:space="preserve">: </w:t>
       </w:r>
@@ -5232,6 +5300,7 @@
           <w:noProof/>
           <w:color w:val="000000"/>
           <w:szCs w:val="19"/>
+          <w:highlight w:val="yellow"/>
         </w:rPr>
         <w:t>string name, decimal price, double milliliters</w:t>
       </w:r>
@@ -5247,10 +5316,14 @@
         <w:rPr>
           <w:b/>
           <w:sz w:val="28"/>
+          <w:highlight w:val="yellow"/>
           <w:lang w:val="bg-BG"/>
         </w:rPr>
       </w:pPr>
       <w:r>
+        <w:rPr>
+          <w:highlight w:val="yellow"/>
+        </w:rPr>
         <w:t>Reuse the constructor of the inherited class</w:t>
       </w:r>
     </w:p>
@@ -5265,6 +5338,7 @@
         <w:rPr>
           <w:b/>
           <w:sz w:val="28"/>
+          <w:highlight w:val="yellow"/>
           <w:lang w:val="bg-BG"/>
         </w:rPr>
       </w:pPr>
@@ -5275,6 +5349,7 @@
           <w:noProof/>
           <w:color w:val="000000"/>
           <w:szCs w:val="19"/>
+          <w:highlight w:val="yellow"/>
         </w:rPr>
         <w:t>Name – string</w:t>
       </w:r>
@@ -5289,7 +5364,9 @@
         <w:jc w:val="both"/>
         <w:rPr>
           <w:b/>
+          <w:color w:val="FF0000"/>
           <w:sz w:val="28"/>
+          <w:highlight w:val="yellow"/>
           <w:lang w:val="bg-BG"/>
         </w:rPr>
       </w:pPr>
@@ -5298,8 +5375,9 @@
           <w:rFonts w:ascii="Consolas" w:hAnsi="Consolas" w:cs="Consolas"/>
           <w:b/>
           <w:noProof/>
-          <w:color w:val="000000"/>
+          <w:color w:val="FF0000"/>
           <w:szCs w:val="19"/>
+          <w:highlight w:val="yellow"/>
         </w:rPr>
         <w:t>Price – double</w:t>
       </w:r>
@@ -5315,6 +5393,7 @@
         <w:rPr>
           <w:rFonts w:ascii="Consolas" w:hAnsi="Consolas"/>
           <w:b/>
+          <w:highlight w:val="yellow"/>
           <w:lang w:val="bg-BG"/>
         </w:rPr>
       </w:pPr>
@@ -5323,6 +5402,7 @@
           <w:rFonts w:ascii="Consolas" w:hAnsi="Consolas"/>
           <w:b/>
           <w:noProof/>
+          <w:highlight w:val="yellow"/>
         </w:rPr>
         <w:t>Milliliters – double</w:t>
       </w:r>
@@ -5342,6 +5422,7 @@
           <w:rFonts w:ascii="Consolas" w:hAnsi="Consolas" w:cstheme="minorHAnsi"/>
           <w:b/>
           <w:noProof/>
+          <w:highlight w:val="yellow"/>
         </w:rPr>
         <w:t>HotBeverage</w:t>
       </w:r>
@@ -5349,12 +5430,14 @@
         <w:rPr>
           <w:rFonts w:cstheme="minorHAnsi"/>
           <w:noProof/>
+          <w:highlight w:val="yellow"/>
         </w:rPr>
         <w:t xml:space="preserve"> </w:t>
       </w:r>
       <w:r>
         <w:rPr>
           <w:rFonts w:cstheme="minorHAnsi"/>
+          <w:highlight w:val="yellow"/>
         </w:rPr>
         <w:t xml:space="preserve">and </w:t>
       </w:r>
@@ -5363,6 +5446,7 @@
           <w:rFonts w:ascii="Consolas" w:hAnsi="Consolas" w:cstheme="minorHAnsi"/>
           <w:b/>
           <w:noProof/>
+          <w:highlight w:val="yellow"/>
         </w:rPr>
         <w:t>ColdBeverage</w:t>
       </w:r>
@@ -5370,12 +5454,14 @@
         <w:rPr>
           <w:rFonts w:cstheme="minorHAnsi"/>
           <w:noProof/>
+          <w:highlight w:val="yellow"/>
         </w:rPr>
         <w:t xml:space="preserve"> </w:t>
       </w:r>
       <w:r>
         <w:rPr>
           <w:rFonts w:cstheme="minorHAnsi"/>
+          <w:highlight w:val="yellow"/>
         </w:rPr>
         <w:t xml:space="preserve">are beverages and they accept the following parameters upon initialization: </w:t>
       </w:r>
@@ -5385,6 +5471,7 @@
           <w:b/>
           <w:noProof/>
           <w:szCs w:val="19"/>
+          <w:highlight w:val="yellow"/>
         </w:rPr>
         <w:t>string name, decimal price, double milliliters.</w:t>
       </w:r>
@@ -5394,6 +5481,7 @@
           <w:b/>
           <w:noProof/>
           <w:szCs w:val="19"/>
+          <w:highlight w:val="yellow"/>
         </w:rPr>
         <w:t xml:space="preserve"> </w:t>
       </w:r>
@@ -5402,6 +5490,7 @@
           <w:rFonts w:cstheme="minorHAnsi"/>
           <w:noProof/>
           <w:szCs w:val="19"/>
+          <w:highlight w:val="yellow"/>
         </w:rPr>
         <w:t>Reuse the constructor of the inherited class.</w:t>
       </w:r>
@@ -5412,6 +5501,7 @@
         <w:rPr>
           <w:rFonts w:cstheme="minorHAnsi"/>
           <w:szCs w:val="19"/>
+          <w:highlight w:val="yellow"/>
           <w:lang w:val="bg-BG"/>
         </w:rPr>
       </w:pPr>
@@ -5420,6 +5510,7 @@
           <w:rFonts w:ascii="Consolas" w:hAnsi="Consolas" w:cstheme="minorHAnsi"/>
           <w:b/>
           <w:noProof/>
+          <w:highlight w:val="yellow"/>
         </w:rPr>
         <w:t>Coffee</w:t>
       </w:r>
@@ -5428,6 +5519,7 @@
           <w:rFonts w:cstheme="minorHAnsi"/>
           <w:noProof/>
           <w:szCs w:val="19"/>
+          <w:highlight w:val="yellow"/>
         </w:rPr>
         <w:t xml:space="preserve"> </w:t>
       </w:r>
@@ -5435,6 +5527,7 @@
         <w:rPr>
           <w:rFonts w:cstheme="minorHAnsi"/>
           <w:szCs w:val="19"/>
+          <w:highlight w:val="yellow"/>
         </w:rPr>
         <w:t xml:space="preserve">and </w:t>
       </w:r>
@@ -5443,6 +5536,7 @@
           <w:rFonts w:ascii="Consolas" w:hAnsi="Consolas" w:cstheme="minorHAnsi"/>
           <w:b/>
           <w:noProof/>
+          <w:highlight w:val="yellow"/>
         </w:rPr>
         <w:t>Tea</w:t>
       </w:r>
@@ -5451,6 +5545,7 @@
           <w:rFonts w:cstheme="minorHAnsi"/>
           <w:noProof/>
           <w:szCs w:val="19"/>
+          <w:highlight w:val="yellow"/>
         </w:rPr>
         <w:t xml:space="preserve"> </w:t>
       </w:r>
@@ -5458,12 +5553,14 @@
         <w:rPr>
           <w:rFonts w:cstheme="minorHAnsi"/>
           <w:szCs w:val="19"/>
+          <w:highlight w:val="yellow"/>
         </w:rPr>
         <w:t xml:space="preserve">are hot beverages. </w:t>
       </w:r>
       <w:r>
         <w:rPr>
           <w:rFonts w:cstheme="minorHAnsi"/>
+          <w:highlight w:val="yellow"/>
         </w:rPr>
         <w:t xml:space="preserve">The </w:t>
       </w:r>
@@ -5472,6 +5569,7 @@
           <w:rFonts w:ascii="Consolas" w:hAnsi="Consolas" w:cstheme="minorHAnsi"/>
           <w:b/>
           <w:noProof/>
+          <w:highlight w:val="yellow"/>
         </w:rPr>
         <w:t>Coffee</w:t>
       </w:r>
@@ -5479,14 +5577,25 @@
         <w:rPr>
           <w:rFonts w:cstheme="minorHAnsi"/>
           <w:noProof/>
+          <w:highlight w:val="yellow"/>
         </w:rPr>
         <w:t xml:space="preserve"> </w:t>
       </w:r>
       <w:r>
         <w:rPr>
           <w:rFonts w:cstheme="minorHAnsi"/>
-        </w:rPr>
-        <w:t>class must have the following additional members:</w:t>
+          <w:highlight w:val="yellow"/>
+        </w:rPr>
+        <w:t xml:space="preserve">class must have the following </w:t>
+      </w:r>
+      <w:bookmarkStart w:id="4" w:name="_GoBack"/>
+      <w:bookmarkEnd w:id="4"/>
+      <w:r>
+        <w:rPr>
+          <w:rFonts w:cstheme="minorHAnsi"/>
+          <w:highlight w:val="yellow"/>
+        </w:rPr>
+        <w:t>additional members:</w:t>
       </w:r>
     </w:p>
     <w:p>
@@ -5504,7 +5613,9 @@
         <w:rPr>
           <w:rFonts w:ascii="Consolas" w:hAnsi="Consolas" w:cs="Consolas"/>
           <w:b/>
+          <w:color w:val="FF0000"/>
           <w:szCs w:val="19"/>
+          <w:highlight w:val="yellow"/>
           <w:lang w:val="bg-BG"/>
         </w:rPr>
       </w:pPr>
@@ -5513,7 +5624,9 @@
           <w:rFonts w:ascii="Consolas" w:hAnsi="Consolas" w:cs="Consolas"/>
           <w:b/>
           <w:noProof/>
+          <w:color w:val="FF0000"/>
           <w:szCs w:val="19"/>
+          <w:highlight w:val="yellow"/>
         </w:rPr>
         <w:t>double CoffeeMilliliters = 50</w:t>
       </w:r>
@@ -5529,7 +5642,9 @@
         <w:rPr>
           <w:rFonts w:cstheme="minorHAnsi"/>
           <w:b/>
+          <w:color w:val="FF0000"/>
           <w:sz w:val="28"/>
+          <w:highlight w:val="yellow"/>
           <w:lang w:val="bg-BG"/>
         </w:rPr>
       </w:pPr>
@@ -5538,7 +5653,9 @@
           <w:rFonts w:ascii="Consolas" w:hAnsi="Consolas" w:cs="Consolas"/>
           <w:b/>
           <w:noProof/>
+          <w:color w:val="FF0000"/>
           <w:szCs w:val="19"/>
+          <w:highlight w:val="yellow"/>
         </w:rPr>
         <w:t>decimal CoffeePrice = 3.50</w:t>
       </w:r>
@@ -5555,6 +5672,7 @@
           <w:rFonts w:cstheme="minorHAnsi"/>
           <w:b/>
           <w:sz w:val="36"/>
+          <w:highlight w:val="yellow"/>
           <w:lang w:val="bg-BG"/>
         </w:rPr>
       </w:pPr>
@@ -5565,6 +5683,7 @@
           <w:noProof/>
           <w:color w:val="000000"/>
           <w:szCs w:val="19"/>
+          <w:highlight w:val="yellow"/>
         </w:rPr>
         <w:t>Caffeine – double</w:t>
       </w:r>
@@ -7596,7 +7715,7 @@
 </file>
 
 <file path=word/endnotes.xml><?xml version="1.0" encoding="utf-8"?>
-<w:endnotes xmlns:wpc="http://schemas.microsoft.com/office/word/2010/wordprocessingCanvas" xmlns:cx="http://schemas.microsoft.com/office/drawing/2014/chartex" xmlns:cx1="http://schemas.microsoft.com/office/drawing/2015/9/8/chartex" xmlns:cx2="http://schemas.microsoft.com/office/drawing/2015/10/21/chartex" xmlns:cx3="http://schemas.microsoft.com/office/drawing/2016/5/9/chartex" xmlns:cx4="http://schemas.microsoft.com/office/drawing/2016/5/10/chartex" xmlns:cx5="http://schemas.microsoft.com/office/drawing/2016/5/11/chartex" xmlns:cx6="http://schemas.microsoft.com/office/drawing/2016/5/12/chartex" xmlns:cx7="http://schemas.microsoft.com/office/drawing/2016/5/13/chartex" xmlns:cx8="http://schemas.microsoft.com/office/drawing/2016/5/14/chartex" xmlns:mc="http://schemas.openxmlformats.org/markup-compatibility/2006" xmlns:aink="http://schemas.microsoft.com/office/drawing/2016/ink" xmlns:am3d="http://schemas.microsoft.com/office/drawing/2017/model3d" xmlns:o="urn:schemas-microsoft-com:office:office" xmlns:r="http://schemas.openxmlformats.org/officeDocument/2006/relationships" xmlns:m="http://schemas.openxmlformats.org/officeDocument/2006/math" xmlns:v="urn:schemas-microsoft-com:vml" xmlns:wp14="http://schemas.microsoft.com/office/word/2010/wordprocessingDrawing" xmlns:wp="http://schemas.openxmlformats.org/drawingml/2006/wordprocessingDrawing" xmlns:w10="urn:schemas-microsoft-com:office:word" xmlns:w="http://schemas.openxmlformats.org/wordprocessingml/2006/main" xmlns:w14="http://schemas.microsoft.com/office/word/2010/wordml" xmlns:w15="http://schemas.microsoft.com/office/word/2012/wordml" xmlns:w16cid="http://schemas.microsoft.com/office/word/2016/wordml/cid" xmlns:w16se="http://schemas.microsoft.com/office/word/2015/wordml/symex" xmlns:wpg="http://schemas.microsoft.com/office/word/2010/wordprocessingGroup" xmlns:wpi="http://schemas.microsoft.com/office/word/2010/wordprocessingInk" xmlns:wne="http://schemas.microsoft.com/office/word/2006/wordml" xmlns:wps="http://schemas.microsoft.com/office/word/2010/wordprocessingShape" mc:Ignorable="w14 w15 w16se w16cid wp14">
+<w:endnotes xmlns:wpc="http://schemas.microsoft.com/office/word/2010/wordprocessingCanvas" xmlns:cx="http://schemas.microsoft.com/office/drawing/2014/chartex" xmlns:mc="http://schemas.openxmlformats.org/markup-compatibility/2006" xmlns:o="urn:schemas-microsoft-com:office:office" xmlns:r="http://schemas.openxmlformats.org/officeDocument/2006/relationships" xmlns:m="http://schemas.openxmlformats.org/officeDocument/2006/math" xmlns:v="urn:schemas-microsoft-com:vml" xmlns:wp14="http://schemas.microsoft.com/office/word/2010/wordprocessingDrawing" xmlns:wp="http://schemas.openxmlformats.org/drawingml/2006/wordprocessingDrawing" xmlns:w10="urn:schemas-microsoft-com:office:word" xmlns:w="http://schemas.openxmlformats.org/wordprocessingml/2006/main" xmlns:w14="http://schemas.microsoft.com/office/word/2010/wordml" xmlns:w15="http://schemas.microsoft.com/office/word/2012/wordml" xmlns:w16se="http://schemas.microsoft.com/office/word/2015/wordml/symex" xmlns:wpg="http://schemas.microsoft.com/office/word/2010/wordprocessingGroup" xmlns:wpi="http://schemas.microsoft.com/office/word/2010/wordprocessingInk" xmlns:wne="http://schemas.microsoft.com/office/word/2006/wordml" xmlns:wps="http://schemas.microsoft.com/office/word/2010/wordprocessingShape" mc:Ignorable="w14 w15 w16se wp14">
   <w:endnote w:type="separator" w:id="-1">
     <w:p>
       <w:pPr>
@@ -7621,7 +7740,7 @@
 </file>
 
 <file path=word/footer1.xml><?xml version="1.0" encoding="utf-8"?>
-<w:ftr xmlns:wpc="http://schemas.microsoft.com/office/word/2010/wordprocessingCanvas" xmlns:cx="http://schemas.microsoft.com/office/drawing/2014/chartex" xmlns:cx1="http://schemas.microsoft.com/office/drawing/2015/9/8/chartex" xmlns:cx2="http://schemas.microsoft.com/office/drawing/2015/10/21/chartex" xmlns:cx3="http://schemas.microsoft.com/office/drawing/2016/5/9/chartex" xmlns:cx4="http://schemas.microsoft.com/office/drawing/2016/5/10/chartex" xmlns:cx5="http://schemas.microsoft.com/office/drawing/2016/5/11/chartex" xmlns:cx6="http://schemas.microsoft.com/office/drawing/2016/5/12/chartex" xmlns:cx7="http://schemas.microsoft.com/office/drawing/2016/5/13/chartex" xmlns:cx8="http://schemas.microsoft.com/office/drawing/2016/5/14/chartex" xmlns:mc="http://schemas.openxmlformats.org/markup-compatibility/2006" xmlns:aink="http://schemas.microsoft.com/office/drawing/2016/ink" xmlns:am3d="http://schemas.microsoft.com/office/drawing/2017/model3d" xmlns:o="urn:schemas-microsoft-com:office:office" xmlns:r="http://schemas.openxmlformats.org/officeDocument/2006/relationships" xmlns:m="http://schemas.openxmlformats.org/officeDocument/2006/math" xmlns:v="urn:schemas-microsoft-com:vml" xmlns:wp14="http://schemas.microsoft.com/office/word/2010/wordprocessingDrawing" xmlns:wp="http://schemas.openxmlformats.org/drawingml/2006/wordprocessingDrawing" xmlns:w10="urn:schemas-microsoft-com:office:word" xmlns:w="http://schemas.openxmlformats.org/wordprocessingml/2006/main" xmlns:w14="http://schemas.microsoft.com/office/word/2010/wordml" xmlns:w15="http://schemas.microsoft.com/office/word/2012/wordml" xmlns:w16cid="http://schemas.microsoft.com/office/word/2016/wordml/cid" xmlns:w16se="http://schemas.microsoft.com/office/word/2015/wordml/symex" xmlns:wpg="http://schemas.microsoft.com/office/word/2010/wordprocessingGroup" xmlns:wpi="http://schemas.microsoft.com/office/word/2010/wordprocessingInk" xmlns:wne="http://schemas.microsoft.com/office/word/2006/wordml" xmlns:wps="http://schemas.microsoft.com/office/word/2010/wordprocessingShape" mc:Ignorable="w14 w15 w16se w16cid wp14">
+<w:ftr xmlns:wpc="http://schemas.microsoft.com/office/word/2010/wordprocessingCanvas" xmlns:cx="http://schemas.microsoft.com/office/drawing/2014/chartex" xmlns:mc="http://schemas.openxmlformats.org/markup-compatibility/2006" xmlns:o="urn:schemas-microsoft-com:office:office" xmlns:r="http://schemas.openxmlformats.org/officeDocument/2006/relationships" xmlns:m="http://schemas.openxmlformats.org/officeDocument/2006/math" xmlns:v="urn:schemas-microsoft-com:vml" xmlns:wp14="http://schemas.microsoft.com/office/word/2010/wordprocessingDrawing" xmlns:wp="http://schemas.openxmlformats.org/drawingml/2006/wordprocessingDrawing" xmlns:w10="urn:schemas-microsoft-com:office:word" xmlns:w="http://schemas.openxmlformats.org/wordprocessingml/2006/main" xmlns:w14="http://schemas.microsoft.com/office/word/2010/wordml" xmlns:w15="http://schemas.microsoft.com/office/word/2012/wordml" xmlns:w16se="http://schemas.microsoft.com/office/word/2015/wordml/symex" xmlns:wpg="http://schemas.microsoft.com/office/word/2010/wordprocessingGroup" xmlns:wpi="http://schemas.microsoft.com/office/word/2010/wordprocessingInk" xmlns:wne="http://schemas.microsoft.com/office/word/2006/wordml" xmlns:wps="http://schemas.microsoft.com/office/word/2010/wordprocessingShape" mc:Ignorable="w14 w15 w16se wp14">
   <w:p>
     <w:pPr>
       <w:pStyle w:val="Footer"/>
@@ -7717,7 +7836,7 @@
             </wp:anchor>
           </w:drawing>
         </mc:Choice>
-        <mc:Fallback>
+        <mc:Fallback xmlns:w16cid="http://schemas.microsoft.com/office/word/2016/wordml/cid" xmlns:am3d="http://schemas.microsoft.com/office/drawing/2017/model3d" xmlns:aink="http://schemas.microsoft.com/office/drawing/2016/ink" xmlns:cx8="http://schemas.microsoft.com/office/drawing/2016/5/14/chartex" xmlns:cx7="http://schemas.microsoft.com/office/drawing/2016/5/13/chartex" xmlns:cx6="http://schemas.microsoft.com/office/drawing/2016/5/12/chartex" xmlns:cx5="http://schemas.microsoft.com/office/drawing/2016/5/11/chartex" xmlns:cx4="http://schemas.microsoft.com/office/drawing/2016/5/10/chartex" xmlns:cx3="http://schemas.microsoft.com/office/drawing/2016/5/9/chartex" xmlns:cx2="http://schemas.microsoft.com/office/drawing/2015/10/21/chartex" xmlns:cx1="http://schemas.microsoft.com/office/drawing/2015/9/8/chartex">
           <w:pict>
             <v:shapetype w14:anchorId="41B1E642" id="_x0000_t202" coordsize="21600,21600" o:spt="202" path="m,l,21600r21600,l21600,xe">
               <v:stroke joinstyle="miter"/>
@@ -8173,7 +8292,7 @@
                                               <a14:useLocalDpi xmlns:a14="http://schemas.microsoft.com/office/drawing/2010/main" val="0"/>
                                             </a:ext>
                                             <a:ext uri="{837473B0-CC2E-450A-ABE3-18F120FF3D39}">
-                                              <a1611:picAttrSrcUrl xmlns:a1611="http://schemas.microsoft.com/office/drawing/2016/11/main" r:id="rId10"/>
+                                              <a1611:picAttrSrcUrl xmlns:a1611="http://schemas.microsoft.com/office/drawing/2016/11/main" xmlns:w16cid="http://schemas.microsoft.com/office/word/2016/wordml/cid" xmlns:w="http://schemas.openxmlformats.org/wordprocessingml/2006/main" xmlns:w10="urn:schemas-microsoft-com:office:word" xmlns:v="urn:schemas-microsoft-com:vml" xmlns:o="urn:schemas-microsoft-com:office:office" xmlns:am3d="http://schemas.microsoft.com/office/drawing/2017/model3d" xmlns:aink="http://schemas.microsoft.com/office/drawing/2016/ink" xmlns:cx8="http://schemas.microsoft.com/office/drawing/2016/5/14/chartex" xmlns:cx7="http://schemas.microsoft.com/office/drawing/2016/5/13/chartex" xmlns:cx6="http://schemas.microsoft.com/office/drawing/2016/5/12/chartex" xmlns:cx5="http://schemas.microsoft.com/office/drawing/2016/5/11/chartex" xmlns:cx4="http://schemas.microsoft.com/office/drawing/2016/5/10/chartex" xmlns:cx3="http://schemas.microsoft.com/office/drawing/2016/5/9/chartex" xmlns:cx2="http://schemas.microsoft.com/office/drawing/2015/10/21/chartex" xmlns:cx1="http://schemas.microsoft.com/office/drawing/2015/9/8/chartex" xmlns="" r:id="rId10"/>
                                             </a:ext>
                                           </a:extLst>
                                         </a:blip>
@@ -8518,7 +8637,7 @@
             </wp:anchor>
           </w:drawing>
         </mc:Choice>
-        <mc:Fallback>
+        <mc:Fallback xmlns:w16cid="http://schemas.microsoft.com/office/word/2016/wordml/cid" xmlns:am3d="http://schemas.microsoft.com/office/drawing/2017/model3d" xmlns:aink="http://schemas.microsoft.com/office/drawing/2016/ink" xmlns:cx8="http://schemas.microsoft.com/office/drawing/2016/5/14/chartex" xmlns:cx7="http://schemas.microsoft.com/office/drawing/2016/5/13/chartex" xmlns:cx6="http://schemas.microsoft.com/office/drawing/2016/5/12/chartex" xmlns:cx5="http://schemas.microsoft.com/office/drawing/2016/5/11/chartex" xmlns:cx4="http://schemas.microsoft.com/office/drawing/2016/5/10/chartex" xmlns:cx3="http://schemas.microsoft.com/office/drawing/2016/5/9/chartex" xmlns:cx2="http://schemas.microsoft.com/office/drawing/2015/10/21/chartex" xmlns:cx1="http://schemas.microsoft.com/office/drawing/2015/9/8/chartex">
           <w:pict>
             <v:shape w14:anchorId="2074F399" id="Text Box 16" o:spid="_x0000_s1027" type="#_x0000_t202" style="position:absolute;margin-left:109pt;margin-top:7pt;width:411.4pt;height:40.45pt;z-index:251657216;visibility:visible;mso-wrap-style:square;mso-width-percent:0;mso-height-percent:0;mso-wrap-distance-left:9pt;mso-wrap-distance-top:0;mso-wrap-distance-right:9pt;mso-wrap-distance-bottom:0;mso-position-horizontal:absolute;mso-position-horizontal-relative:text;mso-position-vertical:absolute;mso-position-vertical-relative:text;mso-width-percent:0;mso-height-percent:0;mso-width-relative:page;mso-height-relative:page;v-text-anchor:top" o:gfxdata="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" filled="f" stroked="f">
               <v:textbox inset=".5mm,1.2mm,.5mm,.5mm">
@@ -9375,7 +9494,7 @@
             </wp:anchor>
           </w:drawing>
         </mc:Choice>
-        <mc:Fallback>
+        <mc:Fallback xmlns:w16cid="http://schemas.microsoft.com/office/word/2016/wordml/cid" xmlns:am3d="http://schemas.microsoft.com/office/drawing/2017/model3d" xmlns:aink="http://schemas.microsoft.com/office/drawing/2016/ink" xmlns:cx8="http://schemas.microsoft.com/office/drawing/2016/5/14/chartex" xmlns:cx7="http://schemas.microsoft.com/office/drawing/2016/5/13/chartex" xmlns:cx6="http://schemas.microsoft.com/office/drawing/2016/5/12/chartex" xmlns:cx5="http://schemas.microsoft.com/office/drawing/2016/5/11/chartex" xmlns:cx4="http://schemas.microsoft.com/office/drawing/2016/5/10/chartex" xmlns:cx3="http://schemas.microsoft.com/office/drawing/2016/5/9/chartex" xmlns:cx2="http://schemas.microsoft.com/office/drawing/2015/10/21/chartex" xmlns:cx1="http://schemas.microsoft.com/office/drawing/2015/9/8/chartex">
           <w:pict>
             <v:line w14:anchorId="60BE7D18" id="Straight Connector 19" o:spid="_x0000_s1026" style="position:absolute;flip:y;z-index:251622400;visibility:visible;mso-wrap-style:square;mso-width-percent:0;mso-height-percent:0;mso-wrap-distance-left:9pt;mso-wrap-distance-top:0;mso-wrap-distance-right:9pt;mso-wrap-distance-bottom:0;mso-position-horizontal:absolute;mso-position-horizontal-relative:text;mso-position-vertical:absolute;mso-position-vertical-relative:text;mso-width-percent:0;mso-height-percent:0;mso-width-relative:page;mso-height-relative:page" from="-.1pt,5.2pt" to="520.7pt,5.2pt" o:gfxdata="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" strokecolor="#974706 [1609]" strokeweight="1pt">
               <v:stroke endcap="round"/>
@@ -9482,7 +9601,7 @@
                               <w:sz w:val="18"/>
                               <w:szCs w:val="18"/>
                             </w:rPr>
-                            <w:t>6</w:t>
+                            <w:t>7</w:t>
                           </w:r>
                           <w:r>
                             <w:rPr>
@@ -9557,7 +9676,11 @@
         </mc:Choice>
         <mc:Fallback>
           <w:pict>
-            <v:shape w14:anchorId="60DB5C39" id="Text Box 4" o:spid="_x0000_s1028" type="#_x0000_t202" style="position:absolute;margin-left:444.65pt;margin-top:26.95pt;width:70.9pt;height:15.9pt;z-index:251663360;visibility:visible;mso-wrap-style:square;mso-width-percent:0;mso-height-percent:0;mso-wrap-distance-left:9pt;mso-wrap-distance-top:0;mso-wrap-distance-right:9pt;mso-wrap-distance-bottom:0;mso-position-horizontal:absolute;mso-position-horizontal-relative:text;mso-position-vertical:absolute;mso-position-vertical-relative:text;mso-width-percent:0;mso-height-percent:0;mso-width-relative:page;mso-height-relative:page;v-text-anchor:middle" o:gfxdata="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" filled="f" stroked="f" strokeweight=".5pt">
+            <v:shapetype w14:anchorId="60DB5C39" id="_x0000_t202" coordsize="21600,21600" o:spt="202" path="m,l,21600r21600,l21600,xe">
+              <v:stroke joinstyle="miter"/>
+              <v:path gradientshapeok="t" o:connecttype="rect"/>
+            </v:shapetype>
+            <v:shape id="Text Box 4" o:spid="_x0000_s1028" type="#_x0000_t202" style="position:absolute;margin-left:444.65pt;margin-top:26.95pt;width:70.9pt;height:15.9pt;z-index:251663360;visibility:visible;mso-wrap-style:square;mso-width-percent:0;mso-height-percent:0;mso-wrap-distance-left:9pt;mso-wrap-distance-top:0;mso-wrap-distance-right:9pt;mso-wrap-distance-bottom:0;mso-position-horizontal:absolute;mso-position-horizontal-relative:text;mso-position-vertical:absolute;mso-position-vertical-relative:text;mso-width-percent:0;mso-height-percent:0;mso-width-relative:page;mso-height-relative:page;v-text-anchor:middle" o:gfxdata="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" filled="f" stroked="f" strokeweight=".5pt">
               <v:textbox inset="0,0,0,0">
                 <w:txbxContent>
                   <w:p>
@@ -9603,7 +9726,7 @@
                         <w:sz w:val="18"/>
                         <w:szCs w:val="18"/>
                       </w:rPr>
-                      <w:t>6</w:t>
+                      <w:t>7</w:t>
                     </w:r>
                     <w:r>
                       <w:rPr>
@@ -9668,7 +9791,7 @@
 </file>
 
 <file path=word/footnotes.xml><?xml version="1.0" encoding="utf-8"?>
-<w:footnotes xmlns:wpc="http://schemas.microsoft.com/office/word/2010/wordprocessingCanvas" xmlns:cx="http://schemas.microsoft.com/office/drawing/2014/chartex" xmlns:cx1="http://schemas.microsoft.com/office/drawing/2015/9/8/chartex" xmlns:cx2="http://schemas.microsoft.com/office/drawing/2015/10/21/chartex" xmlns:cx3="http://schemas.microsoft.com/office/drawing/2016/5/9/chartex" xmlns:cx4="http://schemas.microsoft.com/office/drawing/2016/5/10/chartex" xmlns:cx5="http://schemas.microsoft.com/office/drawing/2016/5/11/chartex" xmlns:cx6="http://schemas.microsoft.com/office/drawing/2016/5/12/chartex" xmlns:cx7="http://schemas.microsoft.com/office/drawing/2016/5/13/chartex" xmlns:cx8="http://schemas.microsoft.com/office/drawing/2016/5/14/chartex" xmlns:mc="http://schemas.openxmlformats.org/markup-compatibility/2006" xmlns:aink="http://schemas.microsoft.com/office/drawing/2016/ink" xmlns:am3d="http://schemas.microsoft.com/office/drawing/2017/model3d" xmlns:o="urn:schemas-microsoft-com:office:office" xmlns:r="http://schemas.openxmlformats.org/officeDocument/2006/relationships" xmlns:m="http://schemas.openxmlformats.org/officeDocument/2006/math" xmlns:v="urn:schemas-microsoft-com:vml" xmlns:wp14="http://schemas.microsoft.com/office/word/2010/wordprocessingDrawing" xmlns:wp="http://schemas.openxmlformats.org/drawingml/2006/wordprocessingDrawing" xmlns:w10="urn:schemas-microsoft-com:office:word" xmlns:w="http://schemas.openxmlformats.org/wordprocessingml/2006/main" xmlns:w14="http://schemas.microsoft.com/office/word/2010/wordml" xmlns:w15="http://schemas.microsoft.com/office/word/2012/wordml" xmlns:w16cid="http://schemas.microsoft.com/office/word/2016/wordml/cid" xmlns:w16se="http://schemas.microsoft.com/office/word/2015/wordml/symex" xmlns:wpg="http://schemas.microsoft.com/office/word/2010/wordprocessingGroup" xmlns:wpi="http://schemas.microsoft.com/office/word/2010/wordprocessingInk" xmlns:wne="http://schemas.microsoft.com/office/word/2006/wordml" xmlns:wps="http://schemas.microsoft.com/office/word/2010/wordprocessingShape" mc:Ignorable="w14 w15 w16se w16cid wp14">
+<w:footnotes xmlns:wpc="http://schemas.microsoft.com/office/word/2010/wordprocessingCanvas" xmlns:cx="http://schemas.microsoft.com/office/drawing/2014/chartex" xmlns:mc="http://schemas.openxmlformats.org/markup-compatibility/2006" xmlns:o="urn:schemas-microsoft-com:office:office" xmlns:r="http://schemas.openxmlformats.org/officeDocument/2006/relationships" xmlns:m="http://schemas.openxmlformats.org/officeDocument/2006/math" xmlns:v="urn:schemas-microsoft-com:vml" xmlns:wp14="http://schemas.microsoft.com/office/word/2010/wordprocessingDrawing" xmlns:wp="http://schemas.openxmlformats.org/drawingml/2006/wordprocessingDrawing" xmlns:w10="urn:schemas-microsoft-com:office:word" xmlns:w="http://schemas.openxmlformats.org/wordprocessingml/2006/main" xmlns:w14="http://schemas.microsoft.com/office/word/2010/wordml" xmlns:w15="http://schemas.microsoft.com/office/word/2012/wordml" xmlns:w16se="http://schemas.microsoft.com/office/word/2015/wordml/symex" xmlns:wpg="http://schemas.microsoft.com/office/word/2010/wordprocessingGroup" xmlns:wpi="http://schemas.microsoft.com/office/word/2010/wordprocessingInk" xmlns:wne="http://schemas.microsoft.com/office/word/2006/wordml" xmlns:wps="http://schemas.microsoft.com/office/word/2010/wordprocessingShape" mc:Ignorable="w14 w15 w16se wp14">
   <w:footnote w:type="separator" w:id="-1">
     <w:p>
       <w:pPr>
@@ -9693,7 +9816,7 @@
 </file>
 
 <file path=word/header1.xml><?xml version="1.0" encoding="utf-8"?>
-<w:hdr xmlns:wpc="http://schemas.microsoft.com/office/word/2010/wordprocessingCanvas" xmlns:cx="http://schemas.microsoft.com/office/drawing/2014/chartex" xmlns:cx1="http://schemas.microsoft.com/office/drawing/2015/9/8/chartex" xmlns:cx2="http://schemas.microsoft.com/office/drawing/2015/10/21/chartex" xmlns:cx3="http://schemas.microsoft.com/office/drawing/2016/5/9/chartex" xmlns:cx4="http://schemas.microsoft.com/office/drawing/2016/5/10/chartex" xmlns:cx5="http://schemas.microsoft.com/office/drawing/2016/5/11/chartex" xmlns:cx6="http://schemas.microsoft.com/office/drawing/2016/5/12/chartex" xmlns:cx7="http://schemas.microsoft.com/office/drawing/2016/5/13/chartex" xmlns:cx8="http://schemas.microsoft.com/office/drawing/2016/5/14/chartex" xmlns:mc="http://schemas.openxmlformats.org/markup-compatibility/2006" xmlns:aink="http://schemas.microsoft.com/office/drawing/2016/ink" xmlns:am3d="http://schemas.microsoft.com/office/drawing/2017/model3d" xmlns:o="urn:schemas-microsoft-com:office:office" xmlns:r="http://schemas.openxmlformats.org/officeDocument/2006/relationships" xmlns:m="http://schemas.openxmlformats.org/officeDocument/2006/math" xmlns:v="urn:schemas-microsoft-com:vml" xmlns:wp14="http://schemas.microsoft.com/office/word/2010/wordprocessingDrawing" xmlns:wp="http://schemas.openxmlformats.org/drawingml/2006/wordprocessingDrawing" xmlns:w10="urn:schemas-microsoft-com:office:word" xmlns:w="http://schemas.openxmlformats.org/wordprocessingml/2006/main" xmlns:w14="http://schemas.microsoft.com/office/word/2010/wordml" xmlns:w15="http://schemas.microsoft.com/office/word/2012/wordml" xmlns:w16cid="http://schemas.microsoft.com/office/word/2016/wordml/cid" xmlns:w16se="http://schemas.microsoft.com/office/word/2015/wordml/symex" xmlns:wpg="http://schemas.microsoft.com/office/word/2010/wordprocessingGroup" xmlns:wpi="http://schemas.microsoft.com/office/word/2010/wordprocessingInk" xmlns:wne="http://schemas.microsoft.com/office/word/2006/wordml" xmlns:wps="http://schemas.microsoft.com/office/word/2010/wordprocessingShape" mc:Ignorable="w14 w15 w16se w16cid wp14">
+<w:hdr xmlns:wpc="http://schemas.microsoft.com/office/word/2010/wordprocessingCanvas" xmlns:cx="http://schemas.microsoft.com/office/drawing/2014/chartex" xmlns:mc="http://schemas.openxmlformats.org/markup-compatibility/2006" xmlns:o="urn:schemas-microsoft-com:office:office" xmlns:r="http://schemas.openxmlformats.org/officeDocument/2006/relationships" xmlns:m="http://schemas.openxmlformats.org/officeDocument/2006/math" xmlns:v="urn:schemas-microsoft-com:vml" xmlns:wp14="http://schemas.microsoft.com/office/word/2010/wordprocessingDrawing" xmlns:wp="http://schemas.openxmlformats.org/drawingml/2006/wordprocessingDrawing" xmlns:w10="urn:schemas-microsoft-com:office:word" xmlns:w="http://schemas.openxmlformats.org/wordprocessingml/2006/main" xmlns:w14="http://schemas.microsoft.com/office/word/2010/wordml" xmlns:w15="http://schemas.microsoft.com/office/word/2012/wordml" xmlns:w16se="http://schemas.microsoft.com/office/word/2015/wordml/symex" xmlns:wpg="http://schemas.microsoft.com/office/word/2010/wordprocessingGroup" xmlns:wpi="http://schemas.microsoft.com/office/word/2010/wordprocessingInk" xmlns:wne="http://schemas.microsoft.com/office/word/2006/wordml" xmlns:wps="http://schemas.microsoft.com/office/word/2010/wordprocessingShape" mc:Ignorable="w14 w15 w16se wp14">
   <w:p>
     <w:pPr>
       <w:pStyle w:val="Header"/>
@@ -9704,7 +9827,7 @@
 </file>
 
 <file path=word/numbering.xml><?xml version="1.0" encoding="utf-8"?>
-<w:numbering xmlns:wpc="http://schemas.microsoft.com/office/word/2010/wordprocessingCanvas" xmlns:cx="http://schemas.microsoft.com/office/drawing/2014/chartex" xmlns:cx1="http://schemas.microsoft.com/office/drawing/2015/9/8/chartex" xmlns:cx2="http://schemas.microsoft.com/office/drawing/2015/10/21/chartex" xmlns:cx3="http://schemas.microsoft.com/office/drawing/2016/5/9/chartex" xmlns:cx4="http://schemas.microsoft.com/office/drawing/2016/5/10/chartex" xmlns:cx5="http://schemas.microsoft.com/office/drawing/2016/5/11/chartex" xmlns:cx6="http://schemas.microsoft.com/office/drawing/2016/5/12/chartex" xmlns:cx7="http://schemas.microsoft.com/office/drawing/2016/5/13/chartex" xmlns:cx8="http://schemas.microsoft.com/office/drawing/2016/5/14/chartex" xmlns:mc="http://schemas.openxmlformats.org/markup-compatibility/2006" xmlns:aink="http://schemas.microsoft.com/office/drawing/2016/ink" xmlns:am3d="http://schemas.microsoft.com/office/drawing/2017/model3d" xmlns:o="urn:schemas-microsoft-com:office:office" xmlns:r="http://schemas.openxmlformats.org/officeDocument/2006/relationships" xmlns:m="http://schemas.openxmlformats.org/officeDocument/2006/math" xmlns:v="urn:schemas-microsoft-com:vml" xmlns:wp14="http://schemas.microsoft.com/office/word/2010/wordprocessingDrawing" xmlns:wp="http://schemas.openxmlformats.org/drawingml/2006/wordprocessingDrawing" xmlns:w10="urn:schemas-microsoft-com:office:word" xmlns:w="http://schemas.openxmlformats.org/wordprocessingml/2006/main" xmlns:w14="http://schemas.microsoft.com/office/word/2010/wordml" xmlns:w15="http://schemas.microsoft.com/office/word/2012/wordml" xmlns:w16cid="http://schemas.microsoft.com/office/word/2016/wordml/cid" xmlns:w16se="http://schemas.microsoft.com/office/word/2015/wordml/symex" xmlns:wpg="http://schemas.microsoft.com/office/word/2010/wordprocessingGroup" xmlns:wpi="http://schemas.microsoft.com/office/word/2010/wordprocessingInk" xmlns:wne="http://schemas.microsoft.com/office/word/2006/wordml" xmlns:wps="http://schemas.microsoft.com/office/word/2010/wordprocessingShape" mc:Ignorable="w14 w15 w16se w16cid wp14">
+<w:numbering xmlns:wpc="http://schemas.microsoft.com/office/word/2010/wordprocessingCanvas" xmlns:cx="http://schemas.microsoft.com/office/drawing/2014/chartex" xmlns:mc="http://schemas.openxmlformats.org/markup-compatibility/2006" xmlns:o="urn:schemas-microsoft-com:office:office" xmlns:r="http://schemas.openxmlformats.org/officeDocument/2006/relationships" xmlns:m="http://schemas.openxmlformats.org/officeDocument/2006/math" xmlns:v="urn:schemas-microsoft-com:vml" xmlns:wp14="http://schemas.microsoft.com/office/word/2010/wordprocessingDrawing" xmlns:wp="http://schemas.openxmlformats.org/drawingml/2006/wordprocessingDrawing" xmlns:w10="urn:schemas-microsoft-com:office:word" xmlns:w="http://schemas.openxmlformats.org/wordprocessingml/2006/main" xmlns:w14="http://schemas.microsoft.com/office/word/2010/wordml" xmlns:w15="http://schemas.microsoft.com/office/word/2012/wordml" xmlns:w16se="http://schemas.microsoft.com/office/word/2015/wordml/symex" xmlns:wpg="http://schemas.microsoft.com/office/word/2010/wordprocessingGroup" xmlns:wpi="http://schemas.microsoft.com/office/word/2010/wordprocessingInk" xmlns:wne="http://schemas.microsoft.com/office/word/2006/wordml" xmlns:wps="http://schemas.microsoft.com/office/word/2010/wordprocessingShape" mc:Ignorable="w14 w15 w16se wp14">
   <w:abstractNum w:abstractNumId="0" w15:restartNumberingAfterBreak="0">
     <w:nsid w:val="00000001"/>
     <w:multiLevelType w:val="multilevel"/>
@@ -11866,7 +11989,7 @@
 </file>
 
 <file path=word/styles.xml><?xml version="1.0" encoding="utf-8"?>
-<w:styles xmlns:mc="http://schemas.openxmlformats.org/markup-compatibility/2006" xmlns:r="http://schemas.openxmlformats.org/officeDocument/2006/relationships" xmlns:w="http://schemas.openxmlformats.org/wordprocessingml/2006/main" xmlns:w14="http://schemas.microsoft.com/office/word/2010/wordml" xmlns:w15="http://schemas.microsoft.com/office/word/2012/wordml" xmlns:w16cid="http://schemas.microsoft.com/office/word/2016/wordml/cid" xmlns:w16se="http://schemas.microsoft.com/office/word/2015/wordml/symex" mc:Ignorable="w14 w15 w16se w16cid">
+<w:styles xmlns:mc="http://schemas.openxmlformats.org/markup-compatibility/2006" xmlns:r="http://schemas.openxmlformats.org/officeDocument/2006/relationships" xmlns:w="http://schemas.openxmlformats.org/wordprocessingml/2006/main" xmlns:w14="http://schemas.microsoft.com/office/word/2010/wordml" xmlns:w15="http://schemas.microsoft.com/office/word/2012/wordml" xmlns:w16se="http://schemas.microsoft.com/office/word/2015/wordml/symex" mc:Ignorable="w14 w15 w16se">
   <w:docDefaults>
     <w:rPrDefault>
       <w:rPr>
@@ -11882,7 +12005,7 @@
       </w:pPr>
     </w:pPrDefault>
   </w:docDefaults>
-  <w:latentStyles w:defLockedState="0" w:defUIPriority="99" w:defSemiHidden="0" w:defUnhideWhenUsed="0" w:defQFormat="0" w:count="376">
+  <w:latentStyles w:defLockedState="0" w:defUIPriority="99" w:defSemiHidden="0" w:defUnhideWhenUsed="0" w:defQFormat="0" w:count="371">
     <w:lsdException w:name="Normal" w:uiPriority="0" w:qFormat="1"/>
     <w:lsdException w:name="heading 1" w:uiPriority="0" w:qFormat="1"/>
     <w:lsdException w:name="heading 2" w:semiHidden="1" w:uiPriority="0" w:unhideWhenUsed="1" w:qFormat="1"/>
@@ -11988,6 +12111,7 @@
     <w:lsdException w:name="HTML Sample" w:semiHidden="1" w:unhideWhenUsed="1"/>
     <w:lsdException w:name="HTML Typewriter" w:semiHidden="1" w:unhideWhenUsed="1"/>
     <w:lsdException w:name="HTML Variable" w:semiHidden="1" w:unhideWhenUsed="1"/>
+    <w:lsdException w:name="Normal Table" w:semiHidden="1" w:unhideWhenUsed="1"/>
     <w:lsdException w:name="annotation subject" w:semiHidden="1" w:unhideWhenUsed="1"/>
     <w:lsdException w:name="No List" w:semiHidden="1" w:unhideWhenUsed="1"/>
     <w:lsdException w:name="Outline List 1" w:semiHidden="1" w:unhideWhenUsed="1"/>
@@ -12030,8 +12154,11 @@
     <w:lsdException w:name="Table Contemporary" w:semiHidden="1" w:unhideWhenUsed="1"/>
     <w:lsdException w:name="Table Elegant" w:semiHidden="1" w:unhideWhenUsed="1"/>
     <w:lsdException w:name="Table Professional" w:semiHidden="1" w:unhideWhenUsed="1"/>
+    <w:lsdException w:name="Table Subtle 1" w:semiHidden="1" w:unhideWhenUsed="1"/>
     <w:lsdException w:name="Table Subtle 2" w:semiHidden="1" w:unhideWhenUsed="1"/>
     <w:lsdException w:name="Table Web 1" w:semiHidden="1" w:unhideWhenUsed="1"/>
+    <w:lsdException w:name="Table Web 2" w:semiHidden="1" w:unhideWhenUsed="1"/>
+    <w:lsdException w:name="Table Web 3" w:semiHidden="1" w:unhideWhenUsed="1"/>
     <w:lsdException w:name="Balloon Text" w:semiHidden="1" w:unhideWhenUsed="1"/>
     <w:lsdException w:name="Table Grid" w:uiPriority="39"/>
     <w:lsdException w:name="Table Theme" w:semiHidden="1" w:unhideWhenUsed="1"/>
@@ -12250,11 +12377,6 @@
     <w:lsdException w:name="List Table 5 Dark Accent 6" w:uiPriority="50"/>
     <w:lsdException w:name="List Table 6 Colorful Accent 6" w:uiPriority="51"/>
     <w:lsdException w:name="List Table 7 Colorful Accent 6" w:uiPriority="52"/>
-    <w:lsdException w:name="Mention" w:semiHidden="1" w:unhideWhenUsed="1"/>
-    <w:lsdException w:name="Smart Hyperlink" w:semiHidden="1" w:unhideWhenUsed="1"/>
-    <w:lsdException w:name="Hashtag" w:semiHidden="1" w:unhideWhenUsed="1"/>
-    <w:lsdException w:name="Unresolved Mention" w:semiHidden="1" w:unhideWhenUsed="1"/>
-    <w:lsdException w:name="Smart Link" w:semiHidden="1" w:unhideWhenUsed="1"/>
   </w:latentStyles>
   <w:style w:type="paragraph" w:default="1" w:styleId="Normal">
     <w:name w:val="Normal"/>
@@ -13052,18 +13174,18 @@
 </file>
 
 <file path=customXml/item1.xml><?xml version="1.0" encoding="utf-8"?>
-<p:properties xmlns:p="http://schemas.microsoft.com/office/2006/metadata/properties" xmlns:xsi="http://www.w3.org/2001/XMLSchema-instance" xmlns:pc="http://schemas.microsoft.com/office/infopath/2007/PartnerControls">
-  <documentManagement/>
-</p:properties>
-</file>
-
-<file path=customXml/item2.xml><?xml version="1.0" encoding="utf-8"?>
 <?mso-contentType ?>
 <FormTemplates xmlns="http://schemas.microsoft.com/sharepoint/v3/contenttype/forms">
   <Display>DocumentLibraryForm</Display>
   <Edit>DocumentLibraryForm</Edit>
   <New>DocumentLibraryForm</New>
 </FormTemplates>
+</file>
+
+<file path=customXml/item2.xml><?xml version="1.0" encoding="utf-8"?>
+<p:properties xmlns:p="http://schemas.microsoft.com/office/2006/metadata/properties" xmlns:xsi="http://www.w3.org/2001/XMLSchema-instance" xmlns:pc="http://schemas.microsoft.com/office/infopath/2007/PartnerControls">
+  <documentManagement/>
+</p:properties>
 </file>
 
 <file path=customXml/item3.xml><?xml version="1.0" encoding="utf-8"?>
@@ -13185,18 +13307,18 @@
 </file>
 
 <file path=customXml/itemProps1.xml><?xml version="1.0" encoding="utf-8"?>
-<ds:datastoreItem xmlns:ds="http://schemas.openxmlformats.org/officeDocument/2006/customXml" ds:itemID="{642AD100-1791-43AC-8FB0-4D3F7DB735D5}">
+<ds:datastoreItem xmlns:ds="http://schemas.openxmlformats.org/officeDocument/2006/customXml" ds:itemID="{ABF6E877-42D5-49BF-ABBD-36D5F3F486D6}">
   <ds:schemaRefs>
-    <ds:schemaRef ds:uri="http://schemas.microsoft.com/office/2006/metadata/properties"/>
-    <ds:schemaRef ds:uri="http://schemas.microsoft.com/office/infopath/2007/PartnerControls"/>
+    <ds:schemaRef ds:uri="http://schemas.microsoft.com/sharepoint/v3/contenttype/forms"/>
   </ds:schemaRefs>
 </ds:datastoreItem>
 </file>
 
 <file path=customXml/itemProps2.xml><?xml version="1.0" encoding="utf-8"?>
-<ds:datastoreItem xmlns:ds="http://schemas.openxmlformats.org/officeDocument/2006/customXml" ds:itemID="{ABF6E877-42D5-49BF-ABBD-36D5F3F486D6}">
+<ds:datastoreItem xmlns:ds="http://schemas.openxmlformats.org/officeDocument/2006/customXml" ds:itemID="{642AD100-1791-43AC-8FB0-4D3F7DB735D5}">
   <ds:schemaRefs>
-    <ds:schemaRef ds:uri="http://schemas.microsoft.com/sharepoint/v3/contenttype/forms"/>
+    <ds:schemaRef ds:uri="http://schemas.microsoft.com/office/2006/metadata/properties"/>
+    <ds:schemaRef ds:uri="http://schemas.microsoft.com/office/infopath/2007/PartnerControls"/>
   </ds:schemaRefs>
 </ds:datastoreItem>
 </file>
@@ -13218,7 +13340,7 @@
 </file>
 
 <file path=customXml/itemProps4.xml><?xml version="1.0" encoding="utf-8"?>
-<ds:datastoreItem xmlns:ds="http://schemas.openxmlformats.org/officeDocument/2006/customXml" ds:itemID="{C31AAE52-5007-4579-B734-B01D9FAD0F58}">
+<ds:datastoreItem xmlns:ds="http://schemas.openxmlformats.org/officeDocument/2006/customXml" ds:itemID="{F03A3B5C-41F0-4156-90E6-A79549CF5FC9}">
   <ds:schemaRefs>
     <ds:schemaRef ds:uri="http://schemas.openxmlformats.org/officeDocument/2006/bibliography"/>
   </ds:schemaRefs>

</xml_diff>